<commit_message>
Reduced address, spelling errors
</commit_message>
<xml_diff>
--- a/assets/files/FernandezMatthewResume.docx
+++ b/assets/files/FernandezMatthewResume.docx
@@ -77,23 +77,7 @@
           <w:sz w:val="24"/>
           <w:szCs w:val="24"/>
         </w:rPr>
-        <w:t>5120 SW 13th Pl</w:t>
-      </w:r>
-      <w:r>
-        <w:rPr>
-          <w:rFonts w:ascii="Times New Roman" w:hAnsi="Times New Roman" w:cs="Times New Roman"/>
-          <w:sz w:val="24"/>
-          <w:szCs w:val="24"/>
-        </w:rPr>
-        <w:t>ace</w:t>
-      </w:r>
-      <w:r>
-        <w:rPr>
-          <w:rFonts w:ascii="Times New Roman" w:hAnsi="Times New Roman" w:cs="Times New Roman"/>
-          <w:sz w:val="24"/>
-          <w:szCs w:val="24"/>
-        </w:rPr>
-        <w:t>, Apt. 324</w:t>
+        <w:t>Gainesville, FL</w:t>
       </w:r>
     </w:p>
     <w:p>
@@ -115,13 +99,13 @@
         <mc:AlternateContent>
           <mc:Choice Requires="wps">
             <w:drawing>
-              <wp:anchor distT="0" distB="0" distL="114300" distR="114300" simplePos="0" relativeHeight="251659264" behindDoc="0" locked="0" layoutInCell="1" allowOverlap="1" wp14:anchorId="7DFA2855" wp14:editId="75DF6733">
+              <wp:anchor distT="0" distB="0" distL="114300" distR="114300" simplePos="0" relativeHeight="251659264" behindDoc="0" locked="0" layoutInCell="1" allowOverlap="1" wp14:anchorId="7DFA2855" wp14:editId="20E0AB82">
                 <wp:simplePos x="0" y="0"/>
                 <wp:positionH relativeFrom="column">
                   <wp:posOffset>-323850</wp:posOffset>
                 </wp:positionH>
                 <wp:positionV relativeFrom="paragraph">
-                  <wp:posOffset>184150</wp:posOffset>
+                  <wp:posOffset>97790</wp:posOffset>
                 </wp:positionV>
                 <wp:extent cx="6610350" cy="38100"/>
                 <wp:effectExtent l="0" t="0" r="19050" b="19050"/>
@@ -164,20 +148,12 @@
           </mc:Choice>
           <mc:Fallback>
             <w:pict>
-              <v:line w14:anchorId="3FCE3503" id="Straight Connector 1" o:spid="_x0000_s1026" style="position:absolute;flip:y;z-index:251659264;visibility:visible;mso-wrap-style:square;mso-wrap-distance-left:9pt;mso-wrap-distance-top:0;mso-wrap-distance-right:9pt;mso-wrap-distance-bottom:0;mso-position-horizontal:absolute;mso-position-horizontal-relative:text;mso-position-vertical:absolute;mso-position-vertical-relative:text" from="-25.5pt,14.5pt" to="495pt,17.5pt" o:gfxdata="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" strokecolor="black [3200]" strokeweight=".5pt">
+              <v:line w14:anchorId="6311C25B" id="Straight Connector 1" o:spid="_x0000_s1026" style="position:absolute;flip:y;z-index:251659264;visibility:visible;mso-wrap-style:square;mso-wrap-distance-left:9pt;mso-wrap-distance-top:0;mso-wrap-distance-right:9pt;mso-wrap-distance-bottom:0;mso-position-horizontal:absolute;mso-position-horizontal-relative:text;mso-position-vertical:absolute;mso-position-vertical-relative:text" from="-25.5pt,7.7pt" to="495pt,10.7pt" o:gfxdata="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" strokecolor="black [3200]" strokeweight=".5pt">
                 <v:stroke joinstyle="miter"/>
               </v:line>
             </w:pict>
           </mc:Fallback>
         </mc:AlternateContent>
-      </w:r>
-      <w:r>
-        <w:rPr>
-          <w:rFonts w:ascii="Times New Roman" w:hAnsi="Times New Roman" w:cs="Times New Roman"/>
-          <w:sz w:val="24"/>
-          <w:szCs w:val="24"/>
-        </w:rPr>
-        <w:t>Gainesville, FL 32607</w:t>
       </w:r>
     </w:p>
     <w:p>

</xml_diff>

<commit_message>
added website url to resume
</commit_message>
<xml_diff>
--- a/assets/files/FernandezMatthewResume.docx
+++ b/assets/files/FernandezMatthewResume.docx
@@ -153,6 +153,63 @@
           <w:szCs w:val="24"/>
         </w:rPr>
         <w:t>Gainesville, FL</w:t>
+      </w:r>
+      <w:r>
+        <w:rPr>
+          <w:rFonts w:ascii="Times New Roman" w:hAnsi="Times New Roman" w:cs="Times New Roman"/>
+          <w:sz w:val="24"/>
+          <w:szCs w:val="24"/>
+        </w:rPr>
+        <w:tab/>
+      </w:r>
+      <w:r>
+        <w:rPr>
+          <w:rFonts w:ascii="Times New Roman" w:hAnsi="Times New Roman" w:cs="Times New Roman"/>
+          <w:sz w:val="24"/>
+          <w:szCs w:val="24"/>
+        </w:rPr>
+        <w:tab/>
+      </w:r>
+      <w:r>
+        <w:rPr>
+          <w:rFonts w:ascii="Times New Roman" w:hAnsi="Times New Roman" w:cs="Times New Roman"/>
+          <w:sz w:val="24"/>
+          <w:szCs w:val="24"/>
+        </w:rPr>
+        <w:tab/>
+      </w:r>
+      <w:r>
+        <w:rPr>
+          <w:rFonts w:ascii="Times New Roman" w:hAnsi="Times New Roman" w:cs="Times New Roman"/>
+          <w:sz w:val="24"/>
+          <w:szCs w:val="24"/>
+        </w:rPr>
+        <w:tab/>
+      </w:r>
+      <w:r>
+        <w:rPr>
+          <w:rFonts w:ascii="Times New Roman" w:hAnsi="Times New Roman" w:cs="Times New Roman"/>
+          <w:sz w:val="24"/>
+          <w:szCs w:val="24"/>
+        </w:rPr>
+        <w:tab/>
+      </w:r>
+      <w:r>
+        <w:rPr>
+          <w:rFonts w:ascii="Times New Roman" w:hAnsi="Times New Roman" w:cs="Times New Roman"/>
+          <w:sz w:val="24"/>
+          <w:szCs w:val="24"/>
+        </w:rPr>
+        <w:tab/>
+      </w:r>
+      <w:r>
+        <w:rPr>
+          <w:rFonts w:ascii="Times New Roman" w:hAnsi="Times New Roman" w:cs="Times New Roman"/>
+          <w:sz w:val="24"/>
+          <w:szCs w:val="24"/>
+        </w:rPr>
+        <w:tab/>
+        <w:t xml:space="preserve">   fernandezmatthew.github.io</w:t>
       </w:r>
     </w:p>
     <w:p>

</xml_diff>